<commit_message>
Added teacher signature as image into generated DOCX documents
</commit_message>
<xml_diff>
--- a/templates/docx/consultation_list.docx
+++ b/templates/docx/consultation_list.docx
@@ -2475,6 +2475,159 @@
       </w:pPr>
       <w:r>
         <w:rPr>
+          <w:noProof/>
+        </w:rPr>
+        <mc:AlternateContent>
+          <mc:Choice Requires="wps">
+            <w:drawing>
+              <wp:anchor distT="0" distB="0" distL="114300" distR="114300" simplePos="0" relativeHeight="251679744" behindDoc="0" locked="0" layoutInCell="1" allowOverlap="1" wp14:anchorId="73D55D67" wp14:editId="348542CA">
+                <wp:simplePos x="0" y="0"/>
+                <wp:positionH relativeFrom="column">
+                  <wp:posOffset>4301490</wp:posOffset>
+                </wp:positionH>
+                <wp:positionV relativeFrom="paragraph">
+                  <wp:posOffset>187325</wp:posOffset>
+                </wp:positionV>
+                <wp:extent cx="2154555" cy="914400"/>
+                <wp:effectExtent l="0" t="0" r="0" b="0"/>
+                <wp:wrapNone/>
+                <wp:docPr id="1426254039" name="Textové pole 8"/>
+                <wp:cNvGraphicFramePr/>
+                <a:graphic xmlns:a="http://schemas.openxmlformats.org/drawingml/2006/main">
+                  <a:graphicData uri="http://schemas.microsoft.com/office/word/2010/wordprocessingShape">
+                    <wps:wsp>
+                      <wps:cNvSpPr txBox="1"/>
+                      <wps:spPr>
+                        <a:xfrm>
+                          <a:off x="0" y="0"/>
+                          <a:ext cx="2154555" cy="914400"/>
+                        </a:xfrm>
+                        <a:prstGeom prst="rect">
+                          <a:avLst/>
+                        </a:prstGeom>
+                        <a:noFill/>
+                        <a:ln w="6350">
+                          <a:noFill/>
+                        </a:ln>
+                      </wps:spPr>
+                      <wps:txbx>
+                        <w:txbxContent>
+                          <w:p>
+                            <w:pPr>
+                              <w:rPr>
+                                <w:rFonts w:asciiTheme="minorHAnsi" w:hAnsiTheme="minorHAnsi" w:cstheme="minorHAnsi"/>
+                                <w:sz w:val="24"/>
+                                <w:szCs w:val="24"/>
+                                <w:lang w:val="en-US"/>
+                              </w:rPr>
+                            </w:pPr>
+                            <w:proofErr w:type="gramStart"/>
+                            <w:r>
+                              <w:rPr>
+                                <w:rFonts w:asciiTheme="minorHAnsi" w:hAnsiTheme="minorHAnsi" w:cstheme="minorHAnsi"/>
+                                <w:sz w:val="24"/>
+                                <w:szCs w:val="24"/>
+                                <w:lang w:val="en-US"/>
+                              </w:rPr>
+                              <w:t xml:space="preserve">{{ </w:t>
+                            </w:r>
+                            <w:r>
+                              <w:rPr>
+                                <w:rFonts w:asciiTheme="minorHAnsi" w:hAnsiTheme="minorHAnsi" w:cstheme="minorHAnsi"/>
+                                <w:sz w:val="24"/>
+                                <w:szCs w:val="24"/>
+                                <w:lang w:val="en-US"/>
+                              </w:rPr>
+                              <w:t>signature</w:t>
+                            </w:r>
+                            <w:proofErr w:type="gramEnd"/>
+                            <w:r>
+                              <w:rPr>
+                                <w:rFonts w:asciiTheme="minorHAnsi" w:hAnsiTheme="minorHAnsi" w:cstheme="minorHAnsi"/>
+                                <w:sz w:val="24"/>
+                                <w:szCs w:val="24"/>
+                                <w:lang w:val="en-US"/>
+                              </w:rPr>
+                              <w:t xml:space="preserve"> }}</w:t>
+                            </w:r>
+                          </w:p>
+                        </w:txbxContent>
+                      </wps:txbx>
+                      <wps:bodyPr rot="0" spcFirstLastPara="0" vertOverflow="overflow" horzOverflow="overflow" vert="horz" wrap="square" lIns="91440" tIns="45720" rIns="91440" bIns="45720" numCol="1" spcCol="0" rtlCol="0" fromWordArt="0" anchor="t" anchorCtr="0" forceAA="0" compatLnSpc="1">
+                        <a:prstTxWarp prst="textNoShape">
+                          <a:avLst/>
+                        </a:prstTxWarp>
+                        <a:noAutofit/>
+                      </wps:bodyPr>
+                    </wps:wsp>
+                  </a:graphicData>
+                </a:graphic>
+                <wp14:sizeRelH relativeFrom="margin">
+                  <wp14:pctWidth>0</wp14:pctWidth>
+                </wp14:sizeRelH>
+                <wp14:sizeRelV relativeFrom="margin">
+                  <wp14:pctHeight>0</wp14:pctHeight>
+                </wp14:sizeRelV>
+              </wp:anchor>
+            </w:drawing>
+          </mc:Choice>
+          <mc:Fallback>
+            <w:pict>
+              <v:shapetype w14:anchorId="73D55D67" id="_x0000_t202" coordsize="21600,21600" o:spt="202" path="m,l,21600r21600,l21600,xe">
+                <v:stroke joinstyle="miter"/>
+                <v:path gradientshapeok="t" o:connecttype="rect"/>
+              </v:shapetype>
+              <v:shape id="Textové pole 8" o:spid="_x0000_s1051" type="#_x0000_t202" style="position:absolute;left:0;text-align:left;margin-left:338.7pt;margin-top:14.75pt;width:169.65pt;height:1in;z-index:251679744;visibility:visible;mso-wrap-style:square;mso-width-percent:0;mso-height-percent:0;mso-wrap-distance-left:9pt;mso-wrap-distance-top:0;mso-wrap-distance-right:9pt;mso-wrap-distance-bottom:0;mso-position-horizontal:absolute;mso-position-horizontal-relative:text;mso-position-vertical:absolute;mso-position-vertical-relative:text;mso-width-percent:0;mso-height-percent:0;mso-width-relative:margin;mso-height-relative:margin;v-text-anchor:top" o:gfxdata="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" filled="f" stroked="f" strokeweight=".5pt">
+                <v:textbox>
+                  <w:txbxContent>
+                    <w:p>
+                      <w:pPr>
+                        <w:rPr>
+                          <w:rFonts w:asciiTheme="minorHAnsi" w:hAnsiTheme="minorHAnsi" w:cstheme="minorHAnsi"/>
+                          <w:sz w:val="24"/>
+                          <w:szCs w:val="24"/>
+                          <w:lang w:val="en-US"/>
+                        </w:rPr>
+                      </w:pPr>
+                      <w:proofErr w:type="gramStart"/>
+                      <w:r>
+                        <w:rPr>
+                          <w:rFonts w:asciiTheme="minorHAnsi" w:hAnsiTheme="minorHAnsi" w:cstheme="minorHAnsi"/>
+                          <w:sz w:val="24"/>
+                          <w:szCs w:val="24"/>
+                          <w:lang w:val="en-US"/>
+                        </w:rPr>
+                        <w:t xml:space="preserve">{{ </w:t>
+                      </w:r>
+                      <w:r>
+                        <w:rPr>
+                          <w:rFonts w:asciiTheme="minorHAnsi" w:hAnsiTheme="minorHAnsi" w:cstheme="minorHAnsi"/>
+                          <w:sz w:val="24"/>
+                          <w:szCs w:val="24"/>
+                          <w:lang w:val="en-US"/>
+                        </w:rPr>
+                        <w:t>signature</w:t>
+                      </w:r>
+                      <w:proofErr w:type="gramEnd"/>
+                      <w:r>
+                        <w:rPr>
+                          <w:rFonts w:asciiTheme="minorHAnsi" w:hAnsiTheme="minorHAnsi" w:cstheme="minorHAnsi"/>
+                          <w:sz w:val="24"/>
+                          <w:szCs w:val="24"/>
+                          <w:lang w:val="en-US"/>
+                        </w:rPr>
+                        <w:t xml:space="preserve"> }}</w:t>
+                      </w:r>
+                    </w:p>
+                  </w:txbxContent>
+                </v:textbox>
+              </v:shape>
+            </w:pict>
+          </mc:Fallback>
+        </mc:AlternateContent>
+      </w:r>
+      <w:r>
+        <w:rPr>
           <w:spacing w:val="-2"/>
         </w:rPr>
         <w:t>kontrola</w:t>
@@ -2544,7 +2697,7 @@
         <mc:AlternateContent>
           <mc:Choice Requires="wps">
             <w:drawing>
-              <wp:anchor distT="0" distB="0" distL="114300" distR="114300" simplePos="0" relativeHeight="251659264" behindDoc="0" locked="0" layoutInCell="1" allowOverlap="1" wp14:anchorId="3BEF8525" wp14:editId="621CB338">
+              <wp:anchor distT="0" distB="0" distL="114300" distR="114300" simplePos="0" relativeHeight="251659264" behindDoc="0" locked="0" layoutInCell="1" allowOverlap="1" wp14:anchorId="3BEF8525" wp14:editId="0E35D9A7">
                 <wp:simplePos x="0" y="0"/>
                 <wp:positionH relativeFrom="page">
                   <wp:posOffset>1558456</wp:posOffset>
@@ -2622,11 +2775,7 @@
           </mc:Choice>
           <mc:Fallback>
             <w:pict>
-              <v:shapetype w14:anchorId="3BEF8525" id="_x0000_t202" coordsize="21600,21600" o:spt="202" path="m,l,21600r21600,l21600,xe">
-                <v:stroke joinstyle="miter"/>
-                <v:path gradientshapeok="t" o:connecttype="rect"/>
-              </v:shapetype>
-              <v:shape id="Textové pole 9" o:spid="_x0000_s1051" type="#_x0000_t202" style="position:absolute;margin-left:122.7pt;margin-top:3.1pt;width:132.75pt;height:22.9pt;z-index:251659264;visibility:visible;mso-wrap-style:square;mso-width-percent:0;mso-height-percent:0;mso-wrap-distance-left:9pt;mso-wrap-distance-top:0;mso-wrap-distance-right:9pt;mso-wrap-distance-bottom:0;mso-position-horizontal:absolute;mso-position-horizontal-relative:page;mso-position-vertical:absolute;mso-position-vertical-relative:text;mso-width-percent:0;mso-height-percent:0;mso-width-relative:margin;mso-height-relative:margin;v-text-anchor:top" o:gfxdata="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" fillcolor="white [3201]" stroked="f" strokeweight=".5pt">
+              <v:shape w14:anchorId="3BEF8525" id="Textové pole 9" o:spid="_x0000_s1052" type="#_x0000_t202" style="position:absolute;margin-left:122.7pt;margin-top:3.1pt;width:132.75pt;height:22.9pt;z-index:251659264;visibility:visible;mso-wrap-style:square;mso-width-percent:0;mso-height-percent:0;mso-wrap-distance-left:9pt;mso-wrap-distance-top:0;mso-wrap-distance-right:9pt;mso-wrap-distance-bottom:0;mso-position-horizontal:absolute;mso-position-horizontal-relative:page;mso-position-vertical:absolute;mso-position-vertical-relative:text;mso-width-percent:0;mso-height-percent:0;mso-width-relative:margin;mso-height-relative:margin;v-text-anchor:top" o:gfxdata="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" fillcolor="white [3201]" stroked="f" strokeweight=".5pt">
                 <v:textbox>
                   <w:txbxContent>
                     <w:p>
@@ -2828,7 +2977,7 @@
         <mc:AlternateContent>
           <mc:Choice Requires="wps">
             <w:drawing>
-              <wp:anchor distT="0" distB="0" distL="114300" distR="114300" simplePos="0" relativeHeight="251673600" behindDoc="0" locked="0" layoutInCell="1" allowOverlap="1" wp14:anchorId="65EABC00" wp14:editId="1C13D36B">
+              <wp:anchor distT="0" distB="0" distL="114300" distR="114300" simplePos="0" relativeHeight="251673600" behindDoc="0" locked="0" layoutInCell="1" allowOverlap="1" wp14:anchorId="65EABC00" wp14:editId="1D67C8DD">
                 <wp:simplePos x="0" y="0"/>
                 <wp:positionH relativeFrom="page">
                   <wp:posOffset>1121133</wp:posOffset>
@@ -2895,7 +3044,7 @@
           </mc:Choice>
           <mc:Fallback>
             <w:pict>
-              <v:shape w14:anchorId="65EABC00" id="_x0000_s1053" type="#_x0000_t202" style="position:absolute;margin-left:88.3pt;margin-top:12pt;width:468.85pt;height:52.6pt;z-index:251673600;visibility:visible;mso-wrap-style:square;mso-width-percent:0;mso-height-percent:0;mso-wrap-distance-left:9pt;mso-wrap-distance-top:0;mso-wrap-distance-right:9pt;mso-wrap-distance-bottom:0;mso-position-horizontal:absolute;mso-position-horizontal-relative:page;mso-position-vertical:absolute;mso-position-vertical-relative:text;mso-width-percent:0;mso-height-percent:0;mso-width-relative:margin;mso-height-relative:margin;v-text-anchor:top" o:gfxdata="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" fillcolor="white [3201]" stroked="f" strokeweight=".5pt">
+              <v:shape w14:anchorId="65EABC00" id="_x0000_s1054" type="#_x0000_t202" style="position:absolute;margin-left:88.3pt;margin-top:12pt;width:468.85pt;height:52.6pt;z-index:251673600;visibility:visible;mso-wrap-style:square;mso-width-percent:0;mso-height-percent:0;mso-wrap-distance-left:9pt;mso-wrap-distance-top:0;mso-wrap-distance-right:9pt;mso-wrap-distance-bottom:0;mso-position-horizontal:absolute;mso-position-horizontal-relative:page;mso-position-vertical:absolute;mso-position-vertical-relative:text;mso-width-percent:0;mso-height-percent:0;mso-width-relative:margin;mso-height-relative:margin;v-text-anchor:top" o:gfxdata="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" fillcolor="white [3201]" stroked="f" strokeweight=".5pt">
                 <v:textbox>
                   <w:txbxContent>
                     <w:p>
@@ -2948,6 +3097,155 @@
         <w:ind w:left="412" w:hanging="239"/>
       </w:pPr>
       <w:r>
+        <w:rPr>
+          <w:noProof/>
+        </w:rPr>
+        <mc:AlternateContent>
+          <mc:Choice Requires="wps">
+            <w:drawing>
+              <wp:anchor distT="0" distB="0" distL="114300" distR="114300" simplePos="0" relativeHeight="251681792" behindDoc="0" locked="0" layoutInCell="1" allowOverlap="1" wp14:anchorId="001A6325" wp14:editId="362477A2">
+                <wp:simplePos x="0" y="0"/>
+                <wp:positionH relativeFrom="column">
+                  <wp:posOffset>4304030</wp:posOffset>
+                </wp:positionH>
+                <wp:positionV relativeFrom="paragraph">
+                  <wp:posOffset>182245</wp:posOffset>
+                </wp:positionV>
+                <wp:extent cx="2154555" cy="914400"/>
+                <wp:effectExtent l="0" t="0" r="0" b="0"/>
+                <wp:wrapNone/>
+                <wp:docPr id="943409621" name="Textové pole 8"/>
+                <wp:cNvGraphicFramePr/>
+                <a:graphic xmlns:a="http://schemas.openxmlformats.org/drawingml/2006/main">
+                  <a:graphicData uri="http://schemas.microsoft.com/office/word/2010/wordprocessingShape">
+                    <wps:wsp>
+                      <wps:cNvSpPr txBox="1"/>
+                      <wps:spPr>
+                        <a:xfrm>
+                          <a:off x="0" y="0"/>
+                          <a:ext cx="2154555" cy="914400"/>
+                        </a:xfrm>
+                        <a:prstGeom prst="rect">
+                          <a:avLst/>
+                        </a:prstGeom>
+                        <a:noFill/>
+                        <a:ln w="6350">
+                          <a:noFill/>
+                        </a:ln>
+                      </wps:spPr>
+                      <wps:txbx>
+                        <w:txbxContent>
+                          <w:p>
+                            <w:pPr>
+                              <w:rPr>
+                                <w:rFonts w:asciiTheme="minorHAnsi" w:hAnsiTheme="minorHAnsi" w:cstheme="minorHAnsi"/>
+                                <w:sz w:val="24"/>
+                                <w:szCs w:val="24"/>
+                                <w:lang w:val="en-US"/>
+                              </w:rPr>
+                            </w:pPr>
+                            <w:proofErr w:type="gramStart"/>
+                            <w:r>
+                              <w:rPr>
+                                <w:rFonts w:asciiTheme="minorHAnsi" w:hAnsiTheme="minorHAnsi" w:cstheme="minorHAnsi"/>
+                                <w:sz w:val="24"/>
+                                <w:szCs w:val="24"/>
+                                <w:lang w:val="en-US"/>
+                              </w:rPr>
+                              <w:t xml:space="preserve">{{ </w:t>
+                            </w:r>
+                            <w:r>
+                              <w:rPr>
+                                <w:rFonts w:asciiTheme="minorHAnsi" w:hAnsiTheme="minorHAnsi" w:cstheme="minorHAnsi"/>
+                                <w:sz w:val="24"/>
+                                <w:szCs w:val="24"/>
+                                <w:lang w:val="en-US"/>
+                              </w:rPr>
+                              <w:t>signature</w:t>
+                            </w:r>
+                            <w:proofErr w:type="gramEnd"/>
+                            <w:r>
+                              <w:rPr>
+                                <w:rFonts w:asciiTheme="minorHAnsi" w:hAnsiTheme="minorHAnsi" w:cstheme="minorHAnsi"/>
+                                <w:sz w:val="24"/>
+                                <w:szCs w:val="24"/>
+                                <w:lang w:val="en-US"/>
+                              </w:rPr>
+                              <w:t xml:space="preserve"> }}</w:t>
+                            </w:r>
+                          </w:p>
+                        </w:txbxContent>
+                      </wps:txbx>
+                      <wps:bodyPr rot="0" spcFirstLastPara="0" vertOverflow="overflow" horzOverflow="overflow" vert="horz" wrap="square" lIns="91440" tIns="45720" rIns="91440" bIns="45720" numCol="1" spcCol="0" rtlCol="0" fromWordArt="0" anchor="t" anchorCtr="0" forceAA="0" compatLnSpc="1">
+                        <a:prstTxWarp prst="textNoShape">
+                          <a:avLst/>
+                        </a:prstTxWarp>
+                        <a:noAutofit/>
+                      </wps:bodyPr>
+                    </wps:wsp>
+                  </a:graphicData>
+                </a:graphic>
+                <wp14:sizeRelH relativeFrom="margin">
+                  <wp14:pctWidth>0</wp14:pctWidth>
+                </wp14:sizeRelH>
+                <wp14:sizeRelV relativeFrom="margin">
+                  <wp14:pctHeight>0</wp14:pctHeight>
+                </wp14:sizeRelV>
+              </wp:anchor>
+            </w:drawing>
+          </mc:Choice>
+          <mc:Fallback>
+            <w:pict>
+              <v:shape w14:anchorId="001A6325" id="_x0000_s1055" type="#_x0000_t202" style="position:absolute;left:0;text-align:left;margin-left:338.9pt;margin-top:14.35pt;width:169.65pt;height:1in;z-index:251681792;visibility:visible;mso-wrap-style:square;mso-width-percent:0;mso-height-percent:0;mso-wrap-distance-left:9pt;mso-wrap-distance-top:0;mso-wrap-distance-right:9pt;mso-wrap-distance-bottom:0;mso-position-horizontal:absolute;mso-position-horizontal-relative:text;mso-position-vertical:absolute;mso-position-vertical-relative:text;mso-width-percent:0;mso-height-percent:0;mso-width-relative:margin;mso-height-relative:margin;v-text-anchor:top" o:gfxdata="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" filled="f" stroked="f" strokeweight=".5pt">
+                <v:textbox>
+                  <w:txbxContent>
+                    <w:p>
+                      <w:pPr>
+                        <w:rPr>
+                          <w:rFonts w:asciiTheme="minorHAnsi" w:hAnsiTheme="minorHAnsi" w:cstheme="minorHAnsi"/>
+                          <w:sz w:val="24"/>
+                          <w:szCs w:val="24"/>
+                          <w:lang w:val="en-US"/>
+                        </w:rPr>
+                      </w:pPr>
+                      <w:proofErr w:type="gramStart"/>
+                      <w:r>
+                        <w:rPr>
+                          <w:rFonts w:asciiTheme="minorHAnsi" w:hAnsiTheme="minorHAnsi" w:cstheme="minorHAnsi"/>
+                          <w:sz w:val="24"/>
+                          <w:szCs w:val="24"/>
+                          <w:lang w:val="en-US"/>
+                        </w:rPr>
+                        <w:t xml:space="preserve">{{ </w:t>
+                      </w:r>
+                      <w:r>
+                        <w:rPr>
+                          <w:rFonts w:asciiTheme="minorHAnsi" w:hAnsiTheme="minorHAnsi" w:cstheme="minorHAnsi"/>
+                          <w:sz w:val="24"/>
+                          <w:szCs w:val="24"/>
+                          <w:lang w:val="en-US"/>
+                        </w:rPr>
+                        <w:t>signature</w:t>
+                      </w:r>
+                      <w:proofErr w:type="gramEnd"/>
+                      <w:r>
+                        <w:rPr>
+                          <w:rFonts w:asciiTheme="minorHAnsi" w:hAnsiTheme="minorHAnsi" w:cstheme="minorHAnsi"/>
+                          <w:sz w:val="24"/>
+                          <w:szCs w:val="24"/>
+                          <w:lang w:val="en-US"/>
+                        </w:rPr>
+                        <w:t xml:space="preserve"> }}</w:t>
+                      </w:r>
+                    </w:p>
+                  </w:txbxContent>
+                </v:textbox>
+              </v:shape>
+            </w:pict>
+          </mc:Fallback>
+        </mc:AlternateContent>
+      </w:r>
+      <w:r>
         <w:t>Kontrola</w:t>
       </w:r>
       <w:r>
@@ -3006,7 +3304,7 @@
         <mc:AlternateContent>
           <mc:Choice Requires="wps">
             <w:drawing>
-              <wp:anchor distT="0" distB="0" distL="114300" distR="114300" simplePos="0" relativeHeight="251661312" behindDoc="0" locked="0" layoutInCell="1" allowOverlap="1" wp14:anchorId="6A2E6C99" wp14:editId="533A4ECA">
+              <wp:anchor distT="0" distB="0" distL="114300" distR="114300" simplePos="0" relativeHeight="251661312" behindDoc="0" locked="0" layoutInCell="1" allowOverlap="1" wp14:anchorId="6A2E6C99" wp14:editId="1452DF0B">
                 <wp:simplePos x="0" y="0"/>
                 <wp:positionH relativeFrom="page">
                   <wp:posOffset>1558290</wp:posOffset>
@@ -3096,7 +3394,7 @@
           </mc:Choice>
           <mc:Fallback>
             <w:pict>
-              <v:shape w14:anchorId="6A2E6C99" id="_x0000_s1054" type="#_x0000_t202" style="position:absolute;margin-left:122.7pt;margin-top:3.25pt;width:132.75pt;height:23.5pt;z-index:251661312;visibility:visible;mso-wrap-style:square;mso-width-percent:0;mso-height-percent:0;mso-wrap-distance-left:9pt;mso-wrap-distance-top:0;mso-wrap-distance-right:9pt;mso-wrap-distance-bottom:0;mso-position-horizontal:absolute;mso-position-horizontal-relative:page;mso-position-vertical:absolute;mso-position-vertical-relative:text;mso-width-percent:0;mso-height-percent:0;mso-width-relative:margin;mso-height-relative:margin;v-text-anchor:top" o:gfxdata="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" fillcolor="white [3201]" stroked="f" strokeweight=".5pt">
+              <v:shape w14:anchorId="6A2E6C99" id="_x0000_s1056" type="#_x0000_t202" style="position:absolute;margin-left:122.7pt;margin-top:3.25pt;width:132.75pt;height:23.5pt;z-index:251661312;visibility:visible;mso-wrap-style:square;mso-width-percent:0;mso-height-percent:0;mso-wrap-distance-left:9pt;mso-wrap-distance-top:0;mso-wrap-distance-right:9pt;mso-wrap-distance-bottom:0;mso-position-horizontal:absolute;mso-position-horizontal-relative:page;mso-position-vertical:absolute;mso-position-vertical-relative:text;mso-width-percent:0;mso-height-percent:0;mso-width-relative:margin;mso-height-relative:margin;v-text-anchor:top" o:gfxdata="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" fillcolor="white [3201]" stroked="f" strokeweight=".5pt">
                 <v:textbox>
                   <w:txbxContent>
                     <w:p>
@@ -3454,6 +3752,155 @@
       </w:pPr>
       <w:r>
         <w:rPr>
+          <w:noProof/>
+        </w:rPr>
+        <mc:AlternateContent>
+          <mc:Choice Requires="wps">
+            <w:drawing>
+              <wp:anchor distT="0" distB="0" distL="114300" distR="114300" simplePos="0" relativeHeight="251683840" behindDoc="0" locked="0" layoutInCell="1" allowOverlap="1" wp14:anchorId="1708B2D5" wp14:editId="566CA15A">
+                <wp:simplePos x="0" y="0"/>
+                <wp:positionH relativeFrom="column">
+                  <wp:posOffset>4304030</wp:posOffset>
+                </wp:positionH>
+                <wp:positionV relativeFrom="paragraph">
+                  <wp:posOffset>183515</wp:posOffset>
+                </wp:positionV>
+                <wp:extent cx="2154555" cy="914400"/>
+                <wp:effectExtent l="0" t="0" r="0" b="0"/>
+                <wp:wrapNone/>
+                <wp:docPr id="819986340" name="Textové pole 8"/>
+                <wp:cNvGraphicFramePr/>
+                <a:graphic xmlns:a="http://schemas.openxmlformats.org/drawingml/2006/main">
+                  <a:graphicData uri="http://schemas.microsoft.com/office/word/2010/wordprocessingShape">
+                    <wps:wsp>
+                      <wps:cNvSpPr txBox="1"/>
+                      <wps:spPr>
+                        <a:xfrm>
+                          <a:off x="0" y="0"/>
+                          <a:ext cx="2154555" cy="914400"/>
+                        </a:xfrm>
+                        <a:prstGeom prst="rect">
+                          <a:avLst/>
+                        </a:prstGeom>
+                        <a:noFill/>
+                        <a:ln w="6350">
+                          <a:noFill/>
+                        </a:ln>
+                      </wps:spPr>
+                      <wps:txbx>
+                        <w:txbxContent>
+                          <w:p>
+                            <w:pPr>
+                              <w:rPr>
+                                <w:rFonts w:asciiTheme="minorHAnsi" w:hAnsiTheme="minorHAnsi" w:cstheme="minorHAnsi"/>
+                                <w:sz w:val="24"/>
+                                <w:szCs w:val="24"/>
+                                <w:lang w:val="en-US"/>
+                              </w:rPr>
+                            </w:pPr>
+                            <w:proofErr w:type="gramStart"/>
+                            <w:r>
+                              <w:rPr>
+                                <w:rFonts w:asciiTheme="minorHAnsi" w:hAnsiTheme="minorHAnsi" w:cstheme="minorHAnsi"/>
+                                <w:sz w:val="24"/>
+                                <w:szCs w:val="24"/>
+                                <w:lang w:val="en-US"/>
+                              </w:rPr>
+                              <w:t xml:space="preserve">{{ </w:t>
+                            </w:r>
+                            <w:r>
+                              <w:rPr>
+                                <w:rFonts w:asciiTheme="minorHAnsi" w:hAnsiTheme="minorHAnsi" w:cstheme="minorHAnsi"/>
+                                <w:sz w:val="24"/>
+                                <w:szCs w:val="24"/>
+                                <w:lang w:val="en-US"/>
+                              </w:rPr>
+                              <w:t>signature</w:t>
+                            </w:r>
+                            <w:proofErr w:type="gramEnd"/>
+                            <w:r>
+                              <w:rPr>
+                                <w:rFonts w:asciiTheme="minorHAnsi" w:hAnsiTheme="minorHAnsi" w:cstheme="minorHAnsi"/>
+                                <w:sz w:val="24"/>
+                                <w:szCs w:val="24"/>
+                                <w:lang w:val="en-US"/>
+                              </w:rPr>
+                              <w:t xml:space="preserve"> }}</w:t>
+                            </w:r>
+                          </w:p>
+                        </w:txbxContent>
+                      </wps:txbx>
+                      <wps:bodyPr rot="0" spcFirstLastPara="0" vertOverflow="overflow" horzOverflow="overflow" vert="horz" wrap="square" lIns="91440" tIns="45720" rIns="91440" bIns="45720" numCol="1" spcCol="0" rtlCol="0" fromWordArt="0" anchor="t" anchorCtr="0" forceAA="0" compatLnSpc="1">
+                        <a:prstTxWarp prst="textNoShape">
+                          <a:avLst/>
+                        </a:prstTxWarp>
+                        <a:noAutofit/>
+                      </wps:bodyPr>
+                    </wps:wsp>
+                  </a:graphicData>
+                </a:graphic>
+                <wp14:sizeRelH relativeFrom="margin">
+                  <wp14:pctWidth>0</wp14:pctWidth>
+                </wp14:sizeRelH>
+                <wp14:sizeRelV relativeFrom="margin">
+                  <wp14:pctHeight>0</wp14:pctHeight>
+                </wp14:sizeRelV>
+              </wp:anchor>
+            </w:drawing>
+          </mc:Choice>
+          <mc:Fallback>
+            <w:pict>
+              <v:shape w14:anchorId="1708B2D5" id="_x0000_s1059" type="#_x0000_t202" style="position:absolute;left:0;text-align:left;margin-left:338.9pt;margin-top:14.45pt;width:169.65pt;height:1in;z-index:251683840;visibility:visible;mso-wrap-style:square;mso-width-percent:0;mso-height-percent:0;mso-wrap-distance-left:9pt;mso-wrap-distance-top:0;mso-wrap-distance-right:9pt;mso-wrap-distance-bottom:0;mso-position-horizontal:absolute;mso-position-horizontal-relative:text;mso-position-vertical:absolute;mso-position-vertical-relative:text;mso-width-percent:0;mso-height-percent:0;mso-width-relative:margin;mso-height-relative:margin;v-text-anchor:top" o:gfxdata="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" filled="f" stroked="f" strokeweight=".5pt">
+                <v:textbox>
+                  <w:txbxContent>
+                    <w:p>
+                      <w:pPr>
+                        <w:rPr>
+                          <w:rFonts w:asciiTheme="minorHAnsi" w:hAnsiTheme="minorHAnsi" w:cstheme="minorHAnsi"/>
+                          <w:sz w:val="24"/>
+                          <w:szCs w:val="24"/>
+                          <w:lang w:val="en-US"/>
+                        </w:rPr>
+                      </w:pPr>
+                      <w:proofErr w:type="gramStart"/>
+                      <w:r>
+                        <w:rPr>
+                          <w:rFonts w:asciiTheme="minorHAnsi" w:hAnsiTheme="minorHAnsi" w:cstheme="minorHAnsi"/>
+                          <w:sz w:val="24"/>
+                          <w:szCs w:val="24"/>
+                          <w:lang w:val="en-US"/>
+                        </w:rPr>
+                        <w:t xml:space="preserve">{{ </w:t>
+                      </w:r>
+                      <w:r>
+                        <w:rPr>
+                          <w:rFonts w:asciiTheme="minorHAnsi" w:hAnsiTheme="minorHAnsi" w:cstheme="minorHAnsi"/>
+                          <w:sz w:val="24"/>
+                          <w:szCs w:val="24"/>
+                          <w:lang w:val="en-US"/>
+                        </w:rPr>
+                        <w:t>signature</w:t>
+                      </w:r>
+                      <w:proofErr w:type="gramEnd"/>
+                      <w:r>
+                        <w:rPr>
+                          <w:rFonts w:asciiTheme="minorHAnsi" w:hAnsiTheme="minorHAnsi" w:cstheme="minorHAnsi"/>
+                          <w:sz w:val="24"/>
+                          <w:szCs w:val="24"/>
+                          <w:lang w:val="en-US"/>
+                        </w:rPr>
+                        <w:t xml:space="preserve"> }}</w:t>
+                      </w:r>
+                    </w:p>
+                  </w:txbxContent>
+                </v:textbox>
+              </v:shape>
+            </w:pict>
+          </mc:Fallback>
+        </mc:AlternateContent>
+      </w:r>
+      <w:r>
+        <w:rPr>
           <w:spacing w:val="-2"/>
         </w:rPr>
         <w:t>kontrola</w:t>
@@ -3969,6 +4416,155 @@
         </w:tabs>
         <w:ind w:left="412" w:hanging="239"/>
       </w:pPr>
+      <w:r>
+        <w:rPr>
+          <w:noProof/>
+        </w:rPr>
+        <mc:AlternateContent>
+          <mc:Choice Requires="wps">
+            <w:drawing>
+              <wp:anchor distT="0" distB="0" distL="114300" distR="114300" simplePos="0" relativeHeight="251685888" behindDoc="0" locked="0" layoutInCell="1" allowOverlap="1" wp14:anchorId="41D3C9F5" wp14:editId="45F84073">
+                <wp:simplePos x="0" y="0"/>
+                <wp:positionH relativeFrom="column">
+                  <wp:posOffset>3633470</wp:posOffset>
+                </wp:positionH>
+                <wp:positionV relativeFrom="paragraph">
+                  <wp:posOffset>181279</wp:posOffset>
+                </wp:positionV>
+                <wp:extent cx="2154804" cy="914400"/>
+                <wp:effectExtent l="0" t="0" r="0" b="0"/>
+                <wp:wrapNone/>
+                <wp:docPr id="1519126617" name="Textové pole 8"/>
+                <wp:cNvGraphicFramePr/>
+                <a:graphic xmlns:a="http://schemas.openxmlformats.org/drawingml/2006/main">
+                  <a:graphicData uri="http://schemas.microsoft.com/office/word/2010/wordprocessingShape">
+                    <wps:wsp>
+                      <wps:cNvSpPr txBox="1"/>
+                      <wps:spPr>
+                        <a:xfrm>
+                          <a:off x="0" y="0"/>
+                          <a:ext cx="2154804" cy="914400"/>
+                        </a:xfrm>
+                        <a:prstGeom prst="rect">
+                          <a:avLst/>
+                        </a:prstGeom>
+                        <a:noFill/>
+                        <a:ln w="6350">
+                          <a:noFill/>
+                        </a:ln>
+                      </wps:spPr>
+                      <wps:txbx>
+                        <w:txbxContent>
+                          <w:p>
+                            <w:pPr>
+                              <w:rPr>
+                                <w:rFonts w:asciiTheme="minorHAnsi" w:hAnsiTheme="minorHAnsi" w:cstheme="minorHAnsi"/>
+                                <w:sz w:val="24"/>
+                                <w:szCs w:val="24"/>
+                                <w:lang w:val="en-US"/>
+                              </w:rPr>
+                            </w:pPr>
+                            <w:proofErr w:type="gramStart"/>
+                            <w:r>
+                              <w:rPr>
+                                <w:rFonts w:asciiTheme="minorHAnsi" w:hAnsiTheme="minorHAnsi" w:cstheme="minorHAnsi"/>
+                                <w:sz w:val="24"/>
+                                <w:szCs w:val="24"/>
+                                <w:lang w:val="en-US"/>
+                              </w:rPr>
+                              <w:t xml:space="preserve">{{ </w:t>
+                            </w:r>
+                            <w:r>
+                              <w:rPr>
+                                <w:rFonts w:asciiTheme="minorHAnsi" w:hAnsiTheme="minorHAnsi" w:cstheme="minorHAnsi"/>
+                                <w:sz w:val="24"/>
+                                <w:szCs w:val="24"/>
+                                <w:lang w:val="en-US"/>
+                              </w:rPr>
+                              <w:t>signature</w:t>
+                            </w:r>
+                            <w:proofErr w:type="gramEnd"/>
+                            <w:r>
+                              <w:rPr>
+                                <w:rFonts w:asciiTheme="minorHAnsi" w:hAnsiTheme="minorHAnsi" w:cstheme="minorHAnsi"/>
+                                <w:sz w:val="24"/>
+                                <w:szCs w:val="24"/>
+                                <w:lang w:val="en-US"/>
+                              </w:rPr>
+                              <w:t xml:space="preserve"> }}</w:t>
+                            </w:r>
+                          </w:p>
+                        </w:txbxContent>
+                      </wps:txbx>
+                      <wps:bodyPr rot="0" spcFirstLastPara="0" vertOverflow="overflow" horzOverflow="overflow" vert="horz" wrap="square" lIns="91440" tIns="45720" rIns="91440" bIns="45720" numCol="1" spcCol="0" rtlCol="0" fromWordArt="0" anchor="t" anchorCtr="0" forceAA="0" compatLnSpc="1">
+                        <a:prstTxWarp prst="textNoShape">
+                          <a:avLst/>
+                        </a:prstTxWarp>
+                        <a:noAutofit/>
+                      </wps:bodyPr>
+                    </wps:wsp>
+                  </a:graphicData>
+                </a:graphic>
+                <wp14:sizeRelH relativeFrom="margin">
+                  <wp14:pctWidth>0</wp14:pctWidth>
+                </wp14:sizeRelH>
+                <wp14:sizeRelV relativeFrom="margin">
+                  <wp14:pctHeight>0</wp14:pctHeight>
+                </wp14:sizeRelV>
+              </wp:anchor>
+            </w:drawing>
+          </mc:Choice>
+          <mc:Fallback>
+            <w:pict>
+              <v:shape w14:anchorId="41D3C9F5" id="_x0000_s1063" type="#_x0000_t202" style="position:absolute;left:0;text-align:left;margin-left:286.1pt;margin-top:14.25pt;width:169.65pt;height:1in;z-index:251685888;visibility:visible;mso-wrap-style:square;mso-width-percent:0;mso-height-percent:0;mso-wrap-distance-left:9pt;mso-wrap-distance-top:0;mso-wrap-distance-right:9pt;mso-wrap-distance-bottom:0;mso-position-horizontal:absolute;mso-position-horizontal-relative:text;mso-position-vertical:absolute;mso-position-vertical-relative:text;mso-width-percent:0;mso-height-percent:0;mso-width-relative:margin;mso-height-relative:margin;v-text-anchor:top" o:gfxdata="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" filled="f" stroked="f" strokeweight=".5pt">
+                <v:textbox>
+                  <w:txbxContent>
+                    <w:p>
+                      <w:pPr>
+                        <w:rPr>
+                          <w:rFonts w:asciiTheme="minorHAnsi" w:hAnsiTheme="minorHAnsi" w:cstheme="minorHAnsi"/>
+                          <w:sz w:val="24"/>
+                          <w:szCs w:val="24"/>
+                          <w:lang w:val="en-US"/>
+                        </w:rPr>
+                      </w:pPr>
+                      <w:proofErr w:type="gramStart"/>
+                      <w:r>
+                        <w:rPr>
+                          <w:rFonts w:asciiTheme="minorHAnsi" w:hAnsiTheme="minorHAnsi" w:cstheme="minorHAnsi"/>
+                          <w:sz w:val="24"/>
+                          <w:szCs w:val="24"/>
+                          <w:lang w:val="en-US"/>
+                        </w:rPr>
+                        <w:t xml:space="preserve">{{ </w:t>
+                      </w:r>
+                      <w:r>
+                        <w:rPr>
+                          <w:rFonts w:asciiTheme="minorHAnsi" w:hAnsiTheme="minorHAnsi" w:cstheme="minorHAnsi"/>
+                          <w:sz w:val="24"/>
+                          <w:szCs w:val="24"/>
+                          <w:lang w:val="en-US"/>
+                        </w:rPr>
+                        <w:t>signature</w:t>
+                      </w:r>
+                      <w:proofErr w:type="gramEnd"/>
+                      <w:r>
+                        <w:rPr>
+                          <w:rFonts w:asciiTheme="minorHAnsi" w:hAnsiTheme="minorHAnsi" w:cstheme="minorHAnsi"/>
+                          <w:sz w:val="24"/>
+                          <w:szCs w:val="24"/>
+                          <w:lang w:val="en-US"/>
+                        </w:rPr>
+                        <w:t xml:space="preserve"> }}</w:t>
+                      </w:r>
+                    </w:p>
+                  </w:txbxContent>
+                </v:textbox>
+              </v:shape>
+            </w:pict>
+          </mc:Fallback>
+        </mc:AlternateContent>
+      </w:r>
       <w:r>
         <w:rPr>
           <w:noProof/>

</xml_diff>

<commit_message>
Optional external leader/opponent, UI changes in project detail
</commit_message>
<xml_diff>
--- a/templates/docx/consultation_list.docx
+++ b/templates/docx/consultation_list.docx
@@ -2697,7 +2697,7 @@
         <mc:AlternateContent>
           <mc:Choice Requires="wps">
             <w:drawing>
-              <wp:anchor distT="0" distB="0" distL="114300" distR="114300" simplePos="0" relativeHeight="251659264" behindDoc="0" locked="0" layoutInCell="1" allowOverlap="1" wp14:anchorId="3BEF8525" wp14:editId="0E35D9A7">
+              <wp:anchor distT="0" distB="0" distL="114300" distR="114300" simplePos="0" relativeHeight="251659264" behindDoc="0" locked="0" layoutInCell="1" allowOverlap="1" wp14:anchorId="3BEF8525" wp14:editId="3A1E62D5">
                 <wp:simplePos x="0" y="0"/>
                 <wp:positionH relativeFrom="page">
                   <wp:posOffset>1558456</wp:posOffset>
@@ -2706,7 +2706,7 @@
                   <wp:posOffset>39122</wp:posOffset>
                 </wp:positionV>
                 <wp:extent cx="1685925" cy="290885"/>
-                <wp:effectExtent l="0" t="0" r="3175" b="1270"/>
+                <wp:effectExtent l="0" t="0" r="0" b="0"/>
                 <wp:wrapNone/>
                 <wp:docPr id="463536830" name="Textové pole 9"/>
                 <wp:cNvGraphicFramePr/>
@@ -2722,9 +2722,7 @@
                         <a:prstGeom prst="rect">
                           <a:avLst/>
                         </a:prstGeom>
-                        <a:solidFill>
-                          <a:schemeClr val="lt1"/>
-                        </a:solidFill>
+                        <a:noFill/>
                         <a:ln w="6350">
                           <a:noFill/>
                         </a:ln>
@@ -2775,7 +2773,11 @@
           </mc:Choice>
           <mc:Fallback>
             <w:pict>
-              <v:shape w14:anchorId="3BEF8525" id="Textové pole 9" o:spid="_x0000_s1052" type="#_x0000_t202" style="position:absolute;margin-left:122.7pt;margin-top:3.1pt;width:132.75pt;height:22.9pt;z-index:251659264;visibility:visible;mso-wrap-style:square;mso-width-percent:0;mso-height-percent:0;mso-wrap-distance-left:9pt;mso-wrap-distance-top:0;mso-wrap-distance-right:9pt;mso-wrap-distance-bottom:0;mso-position-horizontal:absolute;mso-position-horizontal-relative:page;mso-position-vertical:absolute;mso-position-vertical-relative:text;mso-width-percent:0;mso-height-percent:0;mso-width-relative:margin;mso-height-relative:margin;v-text-anchor:top" o:gfxdata="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" fillcolor="white [3201]" stroked="f" strokeweight=".5pt">
+              <v:shapetype w14:anchorId="3BEF8525" id="_x0000_t202" coordsize="21600,21600" o:spt="202" path="m,l,21600r21600,l21600,xe">
+                <v:stroke joinstyle="miter"/>
+                <v:path gradientshapeok="t" o:connecttype="rect"/>
+              </v:shapetype>
+              <v:shape id="Textové pole 9" o:spid="_x0000_s1052" type="#_x0000_t202" style="position:absolute;margin-left:122.7pt;margin-top:3.1pt;width:132.75pt;height:22.9pt;z-index:251659264;visibility:visible;mso-wrap-style:square;mso-width-percent:0;mso-height-percent:0;mso-wrap-distance-left:9pt;mso-wrap-distance-top:0;mso-wrap-distance-right:9pt;mso-wrap-distance-bottom:0;mso-position-horizontal:absolute;mso-position-horizontal-relative:page;mso-position-vertical:absolute;mso-position-vertical-relative:text;mso-width-percent:0;mso-height-percent:0;mso-width-relative:margin;mso-height-relative:margin;v-text-anchor:top" o:gfxdata="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" filled="f" stroked="f" strokeweight=".5pt">
                 <v:textbox>
                   <w:txbxContent>
                     <w:p>
@@ -2815,7 +2817,7 @@
         <mc:AlternateContent>
           <mc:Choice Requires="wps">
             <w:drawing>
-              <wp:anchor distT="0" distB="0" distL="114300" distR="114300" simplePos="0" relativeHeight="251667456" behindDoc="0" locked="0" layoutInCell="1" allowOverlap="1" wp14:anchorId="4912C0A5" wp14:editId="3FA81891">
+              <wp:anchor distT="0" distB="0" distL="114300" distR="114300" simplePos="0" relativeHeight="251667456" behindDoc="0" locked="0" layoutInCell="1" allowOverlap="1" wp14:anchorId="4912C0A5" wp14:editId="14307C21">
                 <wp:simplePos x="0" y="0"/>
                 <wp:positionH relativeFrom="page">
                   <wp:posOffset>3784600</wp:posOffset>
@@ -2824,7 +2826,7 @@
                   <wp:posOffset>37769</wp:posOffset>
                 </wp:positionV>
                 <wp:extent cx="1685925" cy="298837"/>
-                <wp:effectExtent l="0" t="0" r="3175" b="6350"/>
+                <wp:effectExtent l="0" t="0" r="0" b="0"/>
                 <wp:wrapNone/>
                 <wp:docPr id="57520672" name="Textové pole 9"/>
                 <wp:cNvGraphicFramePr/>
@@ -2840,9 +2842,7 @@
                         <a:prstGeom prst="rect">
                           <a:avLst/>
                         </a:prstGeom>
-                        <a:solidFill>
-                          <a:schemeClr val="lt1"/>
-                        </a:solidFill>
+                        <a:noFill/>
                         <a:ln w="6350">
                           <a:noFill/>
                         </a:ln>
@@ -2905,7 +2905,7 @@
           </mc:Choice>
           <mc:Fallback>
             <w:pict>
-              <v:shape w14:anchorId="4912C0A5" id="_x0000_s1052" type="#_x0000_t202" style="position:absolute;margin-left:298pt;margin-top:2.95pt;width:132.75pt;height:23.55pt;z-index:251667456;visibility:visible;mso-wrap-style:square;mso-width-percent:0;mso-height-percent:0;mso-wrap-distance-left:9pt;mso-wrap-distance-top:0;mso-wrap-distance-right:9pt;mso-wrap-distance-bottom:0;mso-position-horizontal:absolute;mso-position-horizontal-relative:page;mso-position-vertical:absolute;mso-position-vertical-relative:text;mso-width-percent:0;mso-height-percent:0;mso-width-relative:margin;mso-height-relative:margin;v-text-anchor:top" o:gfxdata="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" fillcolor="white [3201]" stroked="f" strokeweight=".5pt">
+              <v:shape w14:anchorId="4912C0A5" id="_x0000_s1053" type="#_x0000_t202" style="position:absolute;margin-left:298pt;margin-top:2.95pt;width:132.75pt;height:23.55pt;z-index:251667456;visibility:visible;mso-wrap-style:square;mso-width-percent:0;mso-height-percent:0;mso-wrap-distance-left:9pt;mso-wrap-distance-top:0;mso-wrap-distance-right:9pt;mso-wrap-distance-bottom:0;mso-position-horizontal:absolute;mso-position-horizontal-relative:page;mso-position-vertical:absolute;mso-position-vertical-relative:text;mso-width-percent:0;mso-height-percent:0;mso-width-relative:margin;mso-height-relative:margin;v-text-anchor:top" o:gfxdata="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" filled="f" stroked="f" strokeweight=".5pt">
                 <v:textbox>
                   <w:txbxContent>
                     <w:p>
@@ -2977,16 +2977,16 @@
         <mc:AlternateContent>
           <mc:Choice Requires="wps">
             <w:drawing>
-              <wp:anchor distT="0" distB="0" distL="114300" distR="114300" simplePos="0" relativeHeight="251673600" behindDoc="0" locked="0" layoutInCell="1" allowOverlap="1" wp14:anchorId="65EABC00" wp14:editId="1D67C8DD">
+              <wp:anchor distT="0" distB="0" distL="114300" distR="114300" simplePos="0" relativeHeight="251673600" behindDoc="0" locked="0" layoutInCell="1" allowOverlap="1" wp14:anchorId="65EABC00" wp14:editId="18ADA8A8">
                 <wp:simplePos x="0" y="0"/>
                 <wp:positionH relativeFrom="page">
-                  <wp:posOffset>1121133</wp:posOffset>
+                  <wp:posOffset>1081074</wp:posOffset>
                 </wp:positionH>
                 <wp:positionV relativeFrom="paragraph">
-                  <wp:posOffset>152262</wp:posOffset>
+                  <wp:posOffset>80645</wp:posOffset>
                 </wp:positionV>
-                <wp:extent cx="5954643" cy="667910"/>
-                <wp:effectExtent l="0" t="0" r="1905" b="5715"/>
+                <wp:extent cx="6055028" cy="782652"/>
+                <wp:effectExtent l="0" t="0" r="0" b="0"/>
                 <wp:wrapNone/>
                 <wp:docPr id="1149129193" name="Textové pole 9"/>
                 <wp:cNvGraphicFramePr/>
@@ -2997,14 +2997,12 @@
                       <wps:spPr>
                         <a:xfrm>
                           <a:off x="0" y="0"/>
-                          <a:ext cx="5954643" cy="667910"/>
+                          <a:ext cx="6055028" cy="782652"/>
                         </a:xfrm>
                         <a:prstGeom prst="rect">
                           <a:avLst/>
                         </a:prstGeom>
-                        <a:solidFill>
-                          <a:schemeClr val="lt1"/>
-                        </a:solidFill>
+                        <a:noFill/>
                         <a:ln w="6350">
                           <a:noFill/>
                         </a:ln>
@@ -3012,12 +3010,26 @@
                       <wps:txbx>
                         <w:txbxContent>
                           <w:p>
+                            <w:pPr>
+                              <w:rPr>
+                                <w:sz w:val="18"/>
+                                <w:szCs w:val="18"/>
+                              </w:rPr>
+                            </w:pPr>
                             <w:proofErr w:type="gramStart"/>
                             <w:r>
+                              <w:rPr>
+                                <w:sz w:val="18"/>
+                                <w:szCs w:val="18"/>
+                              </w:rPr>
                               <w:t>{{ control</w:t>
                             </w:r>
                             <w:proofErr w:type="gramEnd"/>
                             <w:r>
+                              <w:rPr>
+                                <w:sz w:val="18"/>
+                                <w:szCs w:val="18"/>
+                              </w:rPr>
                               <w:t xml:space="preserve">_1_desc }}  </w:t>
                             </w:r>
                           </w:p>
@@ -3044,16 +3056,34 @@
           </mc:Choice>
           <mc:Fallback>
             <w:pict>
-              <v:shape w14:anchorId="65EABC00" id="_x0000_s1054" type="#_x0000_t202" style="position:absolute;margin-left:88.3pt;margin-top:12pt;width:468.85pt;height:52.6pt;z-index:251673600;visibility:visible;mso-wrap-style:square;mso-width-percent:0;mso-height-percent:0;mso-wrap-distance-left:9pt;mso-wrap-distance-top:0;mso-wrap-distance-right:9pt;mso-wrap-distance-bottom:0;mso-position-horizontal:absolute;mso-position-horizontal-relative:page;mso-position-vertical:absolute;mso-position-vertical-relative:text;mso-width-percent:0;mso-height-percent:0;mso-width-relative:margin;mso-height-relative:margin;v-text-anchor:top" o:gfxdata="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" fillcolor="white [3201]" stroked="f" strokeweight=".5pt">
+              <v:shapetype w14:anchorId="65EABC00" id="_x0000_t202" coordsize="21600,21600" o:spt="202" path="m,l,21600r21600,l21600,xe">
+                <v:stroke joinstyle="miter"/>
+                <v:path gradientshapeok="t" o:connecttype="rect"/>
+              </v:shapetype>
+              <v:shape id="_x0000_s1054" type="#_x0000_t202" style="position:absolute;margin-left:85.1pt;margin-top:6.35pt;width:476.75pt;height:61.65pt;z-index:251673600;visibility:visible;mso-wrap-style:square;mso-width-percent:0;mso-height-percent:0;mso-wrap-distance-left:9pt;mso-wrap-distance-top:0;mso-wrap-distance-right:9pt;mso-wrap-distance-bottom:0;mso-position-horizontal:absolute;mso-position-horizontal-relative:page;mso-position-vertical:absolute;mso-position-vertical-relative:text;mso-width-percent:0;mso-height-percent:0;mso-width-relative:margin;mso-height-relative:margin;v-text-anchor:top" o:gfxdata="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" filled="f" stroked="f" strokeweight=".5pt">
                 <v:textbox>
                   <w:txbxContent>
                     <w:p>
+                      <w:pPr>
+                        <w:rPr>
+                          <w:sz w:val="18"/>
+                          <w:szCs w:val="18"/>
+                        </w:rPr>
+                      </w:pPr>
                       <w:proofErr w:type="gramStart"/>
                       <w:r>
+                        <w:rPr>
+                          <w:sz w:val="18"/>
+                          <w:szCs w:val="18"/>
+                        </w:rPr>
                         <w:t>{{ control</w:t>
                       </w:r>
                       <w:proofErr w:type="gramEnd"/>
                       <w:r>
+                        <w:rPr>
+                          <w:sz w:val="18"/>
+                          <w:szCs w:val="18"/>
+                        </w:rPr>
                         <w:t xml:space="preserve">_1_desc }}  </w:t>
                       </w:r>
                     </w:p>
@@ -3103,7 +3133,7 @@
         <mc:AlternateContent>
           <mc:Choice Requires="wps">
             <w:drawing>
-              <wp:anchor distT="0" distB="0" distL="114300" distR="114300" simplePos="0" relativeHeight="251681792" behindDoc="0" locked="0" layoutInCell="1" allowOverlap="1" wp14:anchorId="001A6325" wp14:editId="362477A2">
+              <wp:anchor distT="0" distB="0" distL="114300" distR="114300" simplePos="0" relativeHeight="251681792" behindDoc="0" locked="0" layoutInCell="1" allowOverlap="1" wp14:anchorId="001A6325" wp14:editId="3B645CA4">
                 <wp:simplePos x="0" y="0"/>
                 <wp:positionH relativeFrom="column">
                   <wp:posOffset>4304030</wp:posOffset>
@@ -3304,7 +3334,7 @@
         <mc:AlternateContent>
           <mc:Choice Requires="wps">
             <w:drawing>
-              <wp:anchor distT="0" distB="0" distL="114300" distR="114300" simplePos="0" relativeHeight="251661312" behindDoc="0" locked="0" layoutInCell="1" allowOverlap="1" wp14:anchorId="6A2E6C99" wp14:editId="1452DF0B">
+              <wp:anchor distT="0" distB="0" distL="114300" distR="114300" simplePos="0" relativeHeight="251661312" behindDoc="0" locked="0" layoutInCell="1" allowOverlap="1" wp14:anchorId="6A2E6C99" wp14:editId="05BB1F58">
                 <wp:simplePos x="0" y="0"/>
                 <wp:positionH relativeFrom="page">
                   <wp:posOffset>1558290</wp:posOffset>
@@ -3313,7 +3343,7 @@
                   <wp:posOffset>41275</wp:posOffset>
                 </wp:positionV>
                 <wp:extent cx="1685925" cy="298450"/>
-                <wp:effectExtent l="0" t="0" r="3175" b="6350"/>
+                <wp:effectExtent l="0" t="0" r="0" b="0"/>
                 <wp:wrapNone/>
                 <wp:docPr id="1967972597" name="Textové pole 9"/>
                 <wp:cNvGraphicFramePr/>
@@ -3329,9 +3359,7 @@
                         <a:prstGeom prst="rect">
                           <a:avLst/>
                         </a:prstGeom>
-                        <a:solidFill>
-                          <a:schemeClr val="lt1"/>
-                        </a:solidFill>
+                        <a:noFill/>
                         <a:ln w="6350">
                           <a:noFill/>
                         </a:ln>
@@ -3394,7 +3422,7 @@
           </mc:Choice>
           <mc:Fallback>
             <w:pict>
-              <v:shape w14:anchorId="6A2E6C99" id="_x0000_s1056" type="#_x0000_t202" style="position:absolute;margin-left:122.7pt;margin-top:3.25pt;width:132.75pt;height:23.5pt;z-index:251661312;visibility:visible;mso-wrap-style:square;mso-width-percent:0;mso-height-percent:0;mso-wrap-distance-left:9pt;mso-wrap-distance-top:0;mso-wrap-distance-right:9pt;mso-wrap-distance-bottom:0;mso-position-horizontal:absolute;mso-position-horizontal-relative:page;mso-position-vertical:absolute;mso-position-vertical-relative:text;mso-width-percent:0;mso-height-percent:0;mso-width-relative:margin;mso-height-relative:margin;v-text-anchor:top" o:gfxdata="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" fillcolor="white [3201]" stroked="f" strokeweight=".5pt">
+              <v:shape w14:anchorId="6A2E6C99" id="_x0000_s1056" type="#_x0000_t202" style="position:absolute;margin-left:122.7pt;margin-top:3.25pt;width:132.75pt;height:23.5pt;z-index:251661312;visibility:visible;mso-wrap-style:square;mso-width-percent:0;mso-height-percent:0;mso-wrap-distance-left:9pt;mso-wrap-distance-top:0;mso-wrap-distance-right:9pt;mso-wrap-distance-bottom:0;mso-position-horizontal:absolute;mso-position-horizontal-relative:page;mso-position-vertical:absolute;mso-position-vertical-relative:text;mso-width-percent:0;mso-height-percent:0;mso-width-relative:margin;mso-height-relative:margin;v-text-anchor:top" o:gfxdata="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" filled="f" stroked="f" strokeweight=".5pt">
                 <v:textbox>
                   <w:txbxContent>
                     <w:p>
@@ -3446,7 +3474,7 @@
         <mc:AlternateContent>
           <mc:Choice Requires="wps">
             <w:drawing>
-              <wp:anchor distT="0" distB="0" distL="114300" distR="114300" simplePos="0" relativeHeight="251669504" behindDoc="0" locked="0" layoutInCell="1" allowOverlap="1" wp14:anchorId="05C912BC" wp14:editId="00127BE0">
+              <wp:anchor distT="0" distB="0" distL="114300" distR="114300" simplePos="0" relativeHeight="251669504" behindDoc="0" locked="0" layoutInCell="1" allowOverlap="1" wp14:anchorId="05C912BC" wp14:editId="3B6B3AF9">
                 <wp:simplePos x="0" y="0"/>
                 <wp:positionH relativeFrom="page">
                   <wp:posOffset>3784821</wp:posOffset>
@@ -3455,7 +3483,7 @@
                   <wp:posOffset>35394</wp:posOffset>
                 </wp:positionV>
                 <wp:extent cx="1685925" cy="306788"/>
-                <wp:effectExtent l="0" t="0" r="3175" b="0"/>
+                <wp:effectExtent l="0" t="0" r="0" b="0"/>
                 <wp:wrapNone/>
                 <wp:docPr id="236611726" name="Textové pole 9"/>
                 <wp:cNvGraphicFramePr/>
@@ -3471,9 +3499,7 @@
                         <a:prstGeom prst="rect">
                           <a:avLst/>
                         </a:prstGeom>
-                        <a:solidFill>
-                          <a:schemeClr val="lt1"/>
-                        </a:solidFill>
+                        <a:noFill/>
                         <a:ln w="6350">
                           <a:noFill/>
                         </a:ln>
@@ -3548,7 +3574,7 @@
           </mc:Choice>
           <mc:Fallback>
             <w:pict>
-              <v:shape w14:anchorId="05C912BC" id="_x0000_s1055" type="#_x0000_t202" style="position:absolute;margin-left:298pt;margin-top:2.8pt;width:132.75pt;height:24.15pt;z-index:251669504;visibility:visible;mso-wrap-style:square;mso-width-percent:0;mso-height-percent:0;mso-wrap-distance-left:9pt;mso-wrap-distance-top:0;mso-wrap-distance-right:9pt;mso-wrap-distance-bottom:0;mso-position-horizontal:absolute;mso-position-horizontal-relative:page;mso-position-vertical:absolute;mso-position-vertical-relative:text;mso-width-percent:0;mso-height-percent:0;mso-width-relative:margin;mso-height-relative:margin;v-text-anchor:top" o:gfxdata="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" fillcolor="white [3201]" stroked="f" strokeweight=".5pt">
+              <v:shape w14:anchorId="05C912BC" id="_x0000_s1057" type="#_x0000_t202" style="position:absolute;margin-left:298pt;margin-top:2.8pt;width:132.75pt;height:24.15pt;z-index:251669504;visibility:visible;mso-wrap-style:square;mso-width-percent:0;mso-height-percent:0;mso-wrap-distance-left:9pt;mso-wrap-distance-top:0;mso-wrap-distance-right:9pt;mso-wrap-distance-bottom:0;mso-position-horizontal:absolute;mso-position-horizontal-relative:page;mso-position-vertical:absolute;mso-position-vertical-relative:text;mso-width-percent:0;mso-height-percent:0;mso-width-relative:margin;mso-height-relative:margin;v-text-anchor:top" o:gfxdata="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" filled="f" stroked="f" strokeweight=".5pt">
                 <v:textbox>
                   <w:txbxContent>
                     <w:p>
@@ -3632,15 +3658,15 @@
         <mc:AlternateContent>
           <mc:Choice Requires="wps">
             <w:drawing>
-              <wp:anchor distT="0" distB="0" distL="114300" distR="114300" simplePos="0" relativeHeight="251675648" behindDoc="0" locked="0" layoutInCell="1" allowOverlap="1" wp14:anchorId="4ADD6E1E" wp14:editId="1148078A">
+              <wp:anchor distT="0" distB="0" distL="114300" distR="114300" simplePos="0" relativeHeight="251675648" behindDoc="0" locked="0" layoutInCell="1" allowOverlap="1" wp14:anchorId="4ADD6E1E" wp14:editId="308C438D">
                 <wp:simplePos x="0" y="0"/>
                 <wp:positionH relativeFrom="page">
-                  <wp:posOffset>1121134</wp:posOffset>
+                  <wp:posOffset>1089329</wp:posOffset>
                 </wp:positionH>
                 <wp:positionV relativeFrom="paragraph">
-                  <wp:posOffset>156486</wp:posOffset>
+                  <wp:posOffset>84924</wp:posOffset>
                 </wp:positionV>
-                <wp:extent cx="5907018" cy="612251"/>
+                <wp:extent cx="6046773" cy="728980"/>
                 <wp:effectExtent l="0" t="0" r="0" b="0"/>
                 <wp:wrapNone/>
                 <wp:docPr id="1684995313" name="Textové pole 9"/>
@@ -3652,14 +3678,12 @@
                       <wps:spPr>
                         <a:xfrm>
                           <a:off x="0" y="0"/>
-                          <a:ext cx="5907018" cy="612251"/>
+                          <a:ext cx="6046773" cy="728980"/>
                         </a:xfrm>
                         <a:prstGeom prst="rect">
                           <a:avLst/>
                         </a:prstGeom>
-                        <a:solidFill>
-                          <a:schemeClr val="lt1"/>
-                        </a:solidFill>
+                        <a:noFill/>
                         <a:ln w="6350">
                           <a:noFill/>
                         </a:ln>
@@ -3667,12 +3691,26 @@
                       <wps:txbx>
                         <w:txbxContent>
                           <w:p>
+                            <w:pPr>
+                              <w:rPr>
+                                <w:sz w:val="18"/>
+                                <w:szCs w:val="18"/>
+                              </w:rPr>
+                            </w:pPr>
                             <w:proofErr w:type="gramStart"/>
                             <w:r>
+                              <w:rPr>
+                                <w:sz w:val="18"/>
+                                <w:szCs w:val="18"/>
+                              </w:rPr>
                               <w:t>{{ control</w:t>
                             </w:r>
                             <w:proofErr w:type="gramEnd"/>
                             <w:r>
+                              <w:rPr>
+                                <w:sz w:val="18"/>
+                                <w:szCs w:val="18"/>
+                              </w:rPr>
                               <w:t xml:space="preserve">_2_desc }}  </w:t>
                             </w:r>
                           </w:p>
@@ -3699,16 +3737,30 @@
           </mc:Choice>
           <mc:Fallback>
             <w:pict>
-              <v:shape w14:anchorId="4ADD6E1E" id="_x0000_s1056" type="#_x0000_t202" style="position:absolute;margin-left:88.3pt;margin-top:12.3pt;width:465.1pt;height:48.2pt;z-index:251675648;visibility:visible;mso-wrap-style:square;mso-width-percent:0;mso-height-percent:0;mso-wrap-distance-left:9pt;mso-wrap-distance-top:0;mso-wrap-distance-right:9pt;mso-wrap-distance-bottom:0;mso-position-horizontal:absolute;mso-position-horizontal-relative:page;mso-position-vertical:absolute;mso-position-vertical-relative:text;mso-width-percent:0;mso-height-percent:0;mso-width-relative:margin;mso-height-relative:margin;v-text-anchor:top" o:gfxdata="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" fillcolor="white [3201]" stroked="f" strokeweight=".5pt">
+              <v:shape w14:anchorId="4ADD6E1E" id="_x0000_s1058" type="#_x0000_t202" style="position:absolute;margin-left:85.75pt;margin-top:6.7pt;width:476.1pt;height:57.4pt;z-index:251675648;visibility:visible;mso-wrap-style:square;mso-width-percent:0;mso-height-percent:0;mso-wrap-distance-left:9pt;mso-wrap-distance-top:0;mso-wrap-distance-right:9pt;mso-wrap-distance-bottom:0;mso-position-horizontal:absolute;mso-position-horizontal-relative:page;mso-position-vertical:absolute;mso-position-vertical-relative:text;mso-width-percent:0;mso-height-percent:0;mso-width-relative:margin;mso-height-relative:margin;v-text-anchor:top" o:gfxdata="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" filled="f" stroked="f" strokeweight=".5pt">
                 <v:textbox>
                   <w:txbxContent>
                     <w:p>
+                      <w:pPr>
+                        <w:rPr>
+                          <w:sz w:val="18"/>
+                          <w:szCs w:val="18"/>
+                        </w:rPr>
+                      </w:pPr>
                       <w:proofErr w:type="gramStart"/>
                       <w:r>
+                        <w:rPr>
+                          <w:sz w:val="18"/>
+                          <w:szCs w:val="18"/>
+                        </w:rPr>
                         <w:t>{{ control</w:t>
                       </w:r>
                       <w:proofErr w:type="gramEnd"/>
                       <w:r>
+                        <w:rPr>
+                          <w:sz w:val="18"/>
+                          <w:szCs w:val="18"/>
+                        </w:rPr>
                         <w:t xml:space="preserve">_2_desc }}  </w:t>
                       </w:r>
                     </w:p>
@@ -3757,7 +3809,7 @@
         <mc:AlternateContent>
           <mc:Choice Requires="wps">
             <w:drawing>
-              <wp:anchor distT="0" distB="0" distL="114300" distR="114300" simplePos="0" relativeHeight="251683840" behindDoc="0" locked="0" layoutInCell="1" allowOverlap="1" wp14:anchorId="1708B2D5" wp14:editId="566CA15A">
+              <wp:anchor distT="0" distB="0" distL="114300" distR="114300" simplePos="0" relativeHeight="251683840" behindDoc="0" locked="0" layoutInCell="1" allowOverlap="1" wp14:anchorId="1708B2D5" wp14:editId="115A2080">
                 <wp:simplePos x="0" y="0"/>
                 <wp:positionH relativeFrom="column">
                   <wp:posOffset>4304030</wp:posOffset>
@@ -3970,7 +4022,7 @@
         <mc:AlternateContent>
           <mc:Choice Requires="wps">
             <w:drawing>
-              <wp:anchor distT="0" distB="0" distL="114300" distR="114300" simplePos="0" relativeHeight="251671552" behindDoc="0" locked="0" layoutInCell="1" allowOverlap="1" wp14:anchorId="582BDC18" wp14:editId="26735978">
+              <wp:anchor distT="0" distB="0" distL="114300" distR="114300" simplePos="0" relativeHeight="251671552" behindDoc="0" locked="0" layoutInCell="1" allowOverlap="1" wp14:anchorId="582BDC18" wp14:editId="43806958">
                 <wp:simplePos x="0" y="0"/>
                 <wp:positionH relativeFrom="page">
                   <wp:posOffset>3784821</wp:posOffset>
@@ -3979,7 +4031,7 @@
                   <wp:posOffset>13777</wp:posOffset>
                 </wp:positionV>
                 <wp:extent cx="1685925" cy="298836"/>
-                <wp:effectExtent l="0" t="0" r="3175" b="6350"/>
+                <wp:effectExtent l="0" t="0" r="0" b="0"/>
                 <wp:wrapNone/>
                 <wp:docPr id="20461591" name="Textové pole 9"/>
                 <wp:cNvGraphicFramePr/>
@@ -3995,9 +4047,7 @@
                         <a:prstGeom prst="rect">
                           <a:avLst/>
                         </a:prstGeom>
-                        <a:solidFill>
-                          <a:schemeClr val="lt1"/>
-                        </a:solidFill>
+                        <a:noFill/>
                         <a:ln w="6350">
                           <a:noFill/>
                         </a:ln>
@@ -4072,7 +4122,7 @@
           </mc:Choice>
           <mc:Fallback>
             <w:pict>
-              <v:shape w14:anchorId="582BDC18" id="_x0000_s1057" type="#_x0000_t202" style="position:absolute;margin-left:298pt;margin-top:1.1pt;width:132.75pt;height:23.55pt;z-index:251671552;visibility:visible;mso-wrap-style:square;mso-width-percent:0;mso-height-percent:0;mso-wrap-distance-left:9pt;mso-wrap-distance-top:0;mso-wrap-distance-right:9pt;mso-wrap-distance-bottom:0;mso-position-horizontal:absolute;mso-position-horizontal-relative:page;mso-position-vertical:absolute;mso-position-vertical-relative:text;mso-width-percent:0;mso-height-percent:0;mso-width-relative:margin;mso-height-relative:margin;v-text-anchor:top" o:gfxdata="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" fillcolor="white [3201]" stroked="f" strokeweight=".5pt">
+              <v:shape w14:anchorId="582BDC18" id="_x0000_s1060" type="#_x0000_t202" style="position:absolute;margin-left:298pt;margin-top:1.1pt;width:132.75pt;height:23.55pt;z-index:251671552;visibility:visible;mso-wrap-style:square;mso-width-percent:0;mso-height-percent:0;mso-wrap-distance-left:9pt;mso-wrap-distance-top:0;mso-wrap-distance-right:9pt;mso-wrap-distance-bottom:0;mso-position-horizontal:absolute;mso-position-horizontal-relative:page;mso-position-vertical:absolute;mso-position-vertical-relative:text;mso-width-percent:0;mso-height-percent:0;mso-width-relative:margin;mso-height-relative:margin;v-text-anchor:top" o:gfxdata="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" filled="f" stroked="f" strokeweight=".5pt">
                 <v:textbox>
                   <w:txbxContent>
                     <w:p>
@@ -4136,7 +4186,7 @@
         <mc:AlternateContent>
           <mc:Choice Requires="wps">
             <w:drawing>
-              <wp:anchor distT="0" distB="0" distL="114300" distR="114300" simplePos="0" relativeHeight="251663360" behindDoc="0" locked="0" layoutInCell="1" allowOverlap="1" wp14:anchorId="4525F0A1" wp14:editId="773B2123">
+              <wp:anchor distT="0" distB="0" distL="114300" distR="114300" simplePos="0" relativeHeight="251663360" behindDoc="0" locked="0" layoutInCell="1" allowOverlap="1" wp14:anchorId="4525F0A1" wp14:editId="76096476">
                 <wp:simplePos x="0" y="0"/>
                 <wp:positionH relativeFrom="page">
                   <wp:posOffset>1565910</wp:posOffset>
@@ -4145,7 +4195,7 @@
                   <wp:posOffset>12369</wp:posOffset>
                 </wp:positionV>
                 <wp:extent cx="1685925" cy="306705"/>
-                <wp:effectExtent l="0" t="0" r="3175" b="0"/>
+                <wp:effectExtent l="0" t="0" r="0" b="0"/>
                 <wp:wrapNone/>
                 <wp:docPr id="1266259265" name="Textové pole 9"/>
                 <wp:cNvGraphicFramePr/>
@@ -4161,9 +4211,7 @@
                         <a:prstGeom prst="rect">
                           <a:avLst/>
                         </a:prstGeom>
-                        <a:solidFill>
-                          <a:schemeClr val="lt1"/>
-                        </a:solidFill>
+                        <a:noFill/>
                         <a:ln w="6350">
                           <a:noFill/>
                         </a:ln>
@@ -4226,7 +4274,7 @@
           </mc:Choice>
           <mc:Fallback>
             <w:pict>
-              <v:shape w14:anchorId="4525F0A1" id="_x0000_s1058" type="#_x0000_t202" style="position:absolute;margin-left:123.3pt;margin-top:.95pt;width:132.75pt;height:24.15pt;z-index:251663360;visibility:visible;mso-wrap-style:square;mso-width-percent:0;mso-height-percent:0;mso-wrap-distance-left:9pt;mso-wrap-distance-top:0;mso-wrap-distance-right:9pt;mso-wrap-distance-bottom:0;mso-position-horizontal:absolute;mso-position-horizontal-relative:page;mso-position-vertical:absolute;mso-position-vertical-relative:text;mso-width-percent:0;mso-height-percent:0;mso-width-relative:margin;mso-height-relative:margin;v-text-anchor:top" o:gfxdata="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" fillcolor="white [3201]" stroked="f" strokeweight=".5pt">
+              <v:shape w14:anchorId="4525F0A1" id="_x0000_s1061" type="#_x0000_t202" style="position:absolute;margin-left:123.3pt;margin-top:.95pt;width:132.75pt;height:24.15pt;z-index:251663360;visibility:visible;mso-wrap-style:square;mso-width-percent:0;mso-height-percent:0;mso-wrap-distance-left:9pt;mso-wrap-distance-top:0;mso-wrap-distance-right:9pt;mso-wrap-distance-bottom:0;mso-position-horizontal:absolute;mso-position-horizontal-relative:page;mso-position-vertical:absolute;mso-position-vertical-relative:text;mso-width-percent:0;mso-height-percent:0;mso-width-relative:margin;mso-height-relative:margin;v-text-anchor:top" o:gfxdata="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" filled="f" stroked="f" strokeweight=".5pt">
                 <v:textbox>
                   <w:txbxContent>
                     <w:p>
@@ -4298,16 +4346,16 @@
         <mc:AlternateContent>
           <mc:Choice Requires="wps">
             <w:drawing>
-              <wp:anchor distT="0" distB="0" distL="114300" distR="114300" simplePos="0" relativeHeight="251677696" behindDoc="0" locked="0" layoutInCell="1" allowOverlap="1" wp14:anchorId="31E0B990" wp14:editId="0F752E87">
+              <wp:anchor distT="0" distB="0" distL="114300" distR="114300" simplePos="0" relativeHeight="251677696" behindDoc="0" locked="0" layoutInCell="1" allowOverlap="1" wp14:anchorId="31E0B990" wp14:editId="05431EC5">
                 <wp:simplePos x="0" y="0"/>
                 <wp:positionH relativeFrom="page">
-                  <wp:posOffset>1121134</wp:posOffset>
+                  <wp:posOffset>1089329</wp:posOffset>
                 </wp:positionH>
                 <wp:positionV relativeFrom="paragraph">
-                  <wp:posOffset>126917</wp:posOffset>
+                  <wp:posOffset>55355</wp:posOffset>
                 </wp:positionV>
-                <wp:extent cx="5963092" cy="612140"/>
-                <wp:effectExtent l="0" t="0" r="6350" b="0"/>
+                <wp:extent cx="6046470" cy="743972"/>
+                <wp:effectExtent l="0" t="0" r="0" b="0"/>
                 <wp:wrapNone/>
                 <wp:docPr id="183664566" name="Textové pole 9"/>
                 <wp:cNvGraphicFramePr/>
@@ -4318,14 +4366,12 @@
                       <wps:spPr>
                         <a:xfrm>
                           <a:off x="0" y="0"/>
-                          <a:ext cx="5963092" cy="612140"/>
+                          <a:ext cx="6046470" cy="743972"/>
                         </a:xfrm>
                         <a:prstGeom prst="rect">
                           <a:avLst/>
                         </a:prstGeom>
-                        <a:solidFill>
-                          <a:schemeClr val="lt1"/>
-                        </a:solidFill>
+                        <a:noFill/>
                         <a:ln w="6350">
                           <a:noFill/>
                         </a:ln>
@@ -4333,12 +4379,26 @@
                       <wps:txbx>
                         <w:txbxContent>
                           <w:p>
+                            <w:pPr>
+                              <w:rPr>
+                                <w:sz w:val="18"/>
+                                <w:szCs w:val="18"/>
+                              </w:rPr>
+                            </w:pPr>
                             <w:proofErr w:type="gramStart"/>
                             <w:r>
+                              <w:rPr>
+                                <w:sz w:val="18"/>
+                                <w:szCs w:val="18"/>
+                              </w:rPr>
                               <w:t>{{ control</w:t>
                             </w:r>
                             <w:proofErr w:type="gramEnd"/>
                             <w:r>
+                              <w:rPr>
+                                <w:sz w:val="18"/>
+                                <w:szCs w:val="18"/>
+                              </w:rPr>
                               <w:t xml:space="preserve">_3_desc }}  </w:t>
                             </w:r>
                           </w:p>
@@ -4365,16 +4425,30 @@
           </mc:Choice>
           <mc:Fallback>
             <w:pict>
-              <v:shape w14:anchorId="31E0B990" id="_x0000_s1059" type="#_x0000_t202" style="position:absolute;margin-left:88.3pt;margin-top:10pt;width:469.55pt;height:48.2pt;z-index:251677696;visibility:visible;mso-wrap-style:square;mso-width-percent:0;mso-height-percent:0;mso-wrap-distance-left:9pt;mso-wrap-distance-top:0;mso-wrap-distance-right:9pt;mso-wrap-distance-bottom:0;mso-position-horizontal:absolute;mso-position-horizontal-relative:page;mso-position-vertical:absolute;mso-position-vertical-relative:text;mso-width-percent:0;mso-height-percent:0;mso-width-relative:margin;mso-height-relative:margin;v-text-anchor:top" o:gfxdata="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" fillcolor="white [3201]" stroked="f" strokeweight=".5pt">
+              <v:shape w14:anchorId="31E0B990" id="_x0000_s1062" type="#_x0000_t202" style="position:absolute;margin-left:85.75pt;margin-top:4.35pt;width:476.1pt;height:58.6pt;z-index:251677696;visibility:visible;mso-wrap-style:square;mso-width-percent:0;mso-height-percent:0;mso-wrap-distance-left:9pt;mso-wrap-distance-top:0;mso-wrap-distance-right:9pt;mso-wrap-distance-bottom:0;mso-position-horizontal:absolute;mso-position-horizontal-relative:page;mso-position-vertical:absolute;mso-position-vertical-relative:text;mso-width-percent:0;mso-height-percent:0;mso-width-relative:margin;mso-height-relative:margin;v-text-anchor:top" o:gfxdata="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" filled="f" stroked="f" strokeweight=".5pt">
                 <v:textbox>
                   <w:txbxContent>
                     <w:p>
+                      <w:pPr>
+                        <w:rPr>
+                          <w:sz w:val="18"/>
+                          <w:szCs w:val="18"/>
+                        </w:rPr>
+                      </w:pPr>
                       <w:proofErr w:type="gramStart"/>
                       <w:r>
+                        <w:rPr>
+                          <w:sz w:val="18"/>
+                          <w:szCs w:val="18"/>
+                        </w:rPr>
                         <w:t>{{ control</w:t>
                       </w:r>
                       <w:proofErr w:type="gramEnd"/>
                       <w:r>
+                        <w:rPr>
+                          <w:sz w:val="18"/>
+                          <w:szCs w:val="18"/>
+                        </w:rPr>
                         <w:t xml:space="preserve">_3_desc }}  </w:t>
                       </w:r>
                     </w:p>
@@ -4558,7 +4632,7 @@
         <mc:AlternateContent>
           <mc:Choice Requires="wps">
             <w:drawing>
-              <wp:anchor distT="0" distB="0" distL="114300" distR="114300" simplePos="0" relativeHeight="251665408" behindDoc="0" locked="0" layoutInCell="1" allowOverlap="1" wp14:anchorId="5CBAE02F" wp14:editId="0AFA3F17">
+              <wp:anchor distT="0" distB="0" distL="114300" distR="114300" simplePos="0" relativeHeight="251665408" behindDoc="0" locked="0" layoutInCell="1" allowOverlap="1" wp14:anchorId="5CBAE02F" wp14:editId="67376653">
                 <wp:simplePos x="0" y="0"/>
                 <wp:positionH relativeFrom="page">
                   <wp:posOffset>1558290</wp:posOffset>
@@ -4567,7 +4641,7 @@
                   <wp:posOffset>335611</wp:posOffset>
                 </wp:positionV>
                 <wp:extent cx="1686418" cy="306788"/>
-                <wp:effectExtent l="0" t="0" r="3175" b="0"/>
+                <wp:effectExtent l="0" t="0" r="0" b="0"/>
                 <wp:wrapNone/>
                 <wp:docPr id="194376065" name="Textové pole 9"/>
                 <wp:cNvGraphicFramePr/>
@@ -4583,9 +4657,7 @@
                         <a:prstGeom prst="rect">
                           <a:avLst/>
                         </a:prstGeom>
-                        <a:solidFill>
-                          <a:schemeClr val="lt1"/>
-                        </a:solidFill>
+                        <a:noFill/>
                         <a:ln w="6350">
                           <a:noFill/>
                         </a:ln>
@@ -4650,7 +4722,7 @@
           </mc:Choice>
           <mc:Fallback>
             <w:pict>
-              <v:shape w14:anchorId="5CBAE02F" id="_x0000_s1060" type="#_x0000_t202" style="position:absolute;left:0;text-align:left;margin-left:122.7pt;margin-top:26.45pt;width:132.8pt;height:24.15pt;z-index:251665408;visibility:visible;mso-wrap-style:square;mso-width-percent:0;mso-height-percent:0;mso-wrap-distance-left:9pt;mso-wrap-distance-top:0;mso-wrap-distance-right:9pt;mso-wrap-distance-bottom:0;mso-position-horizontal:absolute;mso-position-horizontal-relative:page;mso-position-vertical:absolute;mso-position-vertical-relative:text;mso-width-percent:0;mso-height-percent:0;mso-width-relative:margin;mso-height-relative:margin;v-text-anchor:top" o:gfxdata="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" fillcolor="white [3201]" stroked="f" strokeweight=".5pt">
+              <v:shape w14:anchorId="5CBAE02F" id="_x0000_s1064" type="#_x0000_t202" style="position:absolute;left:0;text-align:left;margin-left:122.7pt;margin-top:26.45pt;width:132.8pt;height:24.15pt;z-index:251665408;visibility:visible;mso-wrap-style:square;mso-width-percent:0;mso-height-percent:0;mso-wrap-distance-left:9pt;mso-wrap-distance-top:0;mso-wrap-distance-right:9pt;mso-wrap-distance-bottom:0;mso-position-horizontal:absolute;mso-position-horizontal-relative:page;mso-position-vertical:absolute;mso-position-vertical-relative:text;mso-width-percent:0;mso-height-percent:0;mso-width-relative:margin;mso-height-relative:margin;v-text-anchor:top" o:gfxdata="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" filled="f" stroked="f" strokeweight=".5pt">
                 <v:textbox>
                   <w:txbxContent>
                     <w:p>

</xml_diff>